<commit_message>
Adding comments to the class
</commit_message>
<xml_diff>
--- a/sci-fi_ajanlo/konyv_ajanlo.docx
+++ b/sci-fi_ajanlo/konyv_ajanlo.docx
@@ -4,7 +4,7 @@
   <w:body>
     <w:p>
       <w:pPr>
-        <w:pStyle w:val="Cm"/>
+        <w:pStyle w:val="Title"/>
         <w:bidi w:val="0"/>
         <w:spacing w:before="240" w:after="120"/>
         <w:jc w:val="center"/>
@@ -46,7 +46,19 @@
       </w:pPr>
       <w:r>
         <w:rPr/>
-        <w:t>A hetekben fogom elérni a moly.hu oldalon a sci-fi-rajongóknak járó kitüntetést, ami 200 sci-fi regény elolvasása után jár. Egy ideje kifigyeltem, hogy nemsokára összejöhet a kellő számú olvasmány, de a vége felé nehézséget okozott a megfelelő regény megtalálása.</w:t>
+        <w:t>A hetekben fogom elérni a moly.hu oldalon a sci-fi-rajongóknak járó kitüntetést, ami 200 sci-fi regény elolvasása után jár. Egy ideje é</w:t>
+      </w:r>
+      <w:r>
+        <w:rPr/>
+        <w:t>szrevettem</w:t>
+      </w:r>
+      <w:r>
+        <w:rPr/>
+        <w:t xml:space="preserve">, hogy nemsokára összejöhet a kellő számú olvasmány, de a vége felé nehézséget okozott a megfelelő regény megtalálása, </w:t>
+      </w:r>
+      <w:r>
+        <w:rPr/>
+        <w:t>válogatósnak bizonyultam.</w:t>
       </w:r>
     </w:p>
     <w:p>
@@ -70,6 +82,18 @@
       </w:pPr>
       <w:r>
         <w:rPr/>
+        <w:t>Persze megtaláltam a megfelelő google keresés után, de hát ez így szórakoztatóbb. :)</w:t>
+      </w:r>
+    </w:p>
+    <w:p>
+      <w:pPr>
+        <w:pStyle w:val="Normal"/>
+        <w:bidi w:val="0"/>
+        <w:jc w:val="both"/>
+        <w:rPr/>
+      </w:pPr>
+      <w:r>
+        <w:rPr/>
       </w:r>
     </w:p>
     <w:p>
@@ -89,7 +113,7 @@
         <w:pStyle w:val="Normal"/>
         <w:numPr>
           <w:ilvl w:val="0"/>
-          <w:numId w:val="2"/>
+          <w:numId w:val="1"/>
         </w:numPr>
         <w:bidi w:val="0"/>
         <w:jc w:val="both"/>
@@ -127,7 +151,7 @@
         <w:pStyle w:val="Normal"/>
         <w:numPr>
           <w:ilvl w:val="0"/>
-          <w:numId w:val="2"/>
+          <w:numId w:val="1"/>
         </w:numPr>
         <w:bidi w:val="0"/>
         <w:jc w:val="both"/>
@@ -154,15 +178,34 @@
         <w:pStyle w:val="Normal"/>
         <w:numPr>
           <w:ilvl w:val="1"/>
-          <w:numId w:val="2"/>
-        </w:numPr>
-        <w:bidi w:val="0"/>
-        <w:jc w:val="both"/>
-        <w:rPr/>
-      </w:pPr>
-      <w:r>
-        <w:rPr/>
-        <w:t>cím,</w:t>
+          <w:numId w:val="1"/>
+        </w:numPr>
+        <w:bidi w:val="0"/>
+        <w:jc w:val="both"/>
+        <w:rPr/>
+      </w:pPr>
+      <w:r>
+        <w:rPr/>
+        <w:t xml:space="preserve">cím </w:t>
+      </w:r>
+      <w:r>
+        <w:rPr/>
+        <w:t>(</w:t>
+      </w:r>
+      <w:r>
+        <w:rPr>
+          <w:i/>
+          <w:iCs/>
+        </w:rPr>
+        <w:t>string</w:t>
+      </w:r>
+      <w:r>
+        <w:rPr/>
+        <w:t>)</w:t>
+      </w:r>
+      <w:r>
+        <w:rPr/>
+        <w:t>,</w:t>
       </w:r>
     </w:p>
     <w:p>
@@ -170,15 +213,34 @@
         <w:pStyle w:val="Normal"/>
         <w:numPr>
           <w:ilvl w:val="1"/>
-          <w:numId w:val="2"/>
-        </w:numPr>
-        <w:bidi w:val="0"/>
-        <w:jc w:val="both"/>
-        <w:rPr/>
-      </w:pPr>
-      <w:r>
-        <w:rPr/>
-        <w:t>szerző,</w:t>
+          <w:numId w:val="1"/>
+        </w:numPr>
+        <w:bidi w:val="0"/>
+        <w:jc w:val="both"/>
+        <w:rPr/>
+      </w:pPr>
+      <w:r>
+        <w:rPr/>
+        <w:t xml:space="preserve">szerző </w:t>
+      </w:r>
+      <w:r>
+        <w:rPr/>
+        <w:t>(</w:t>
+      </w:r>
+      <w:r>
+        <w:rPr>
+          <w:i/>
+          <w:iCs/>
+        </w:rPr>
+        <w:t>string</w:t>
+      </w:r>
+      <w:r>
+        <w:rPr/>
+        <w:t>)</w:t>
+      </w:r>
+      <w:r>
+        <w:rPr/>
+        <w:t>,</w:t>
       </w:r>
     </w:p>
     <w:p>
@@ -186,7 +248,7 @@
         <w:pStyle w:val="Normal"/>
         <w:numPr>
           <w:ilvl w:val="1"/>
-          <w:numId w:val="2"/>
+          <w:numId w:val="1"/>
         </w:numPr>
         <w:bidi w:val="0"/>
         <w:jc w:val="both"/>
@@ -213,7 +275,7 @@
         <w:pStyle w:val="Normal"/>
         <w:numPr>
           <w:ilvl w:val="1"/>
-          <w:numId w:val="2"/>
+          <w:numId w:val="1"/>
         </w:numPr>
         <w:bidi w:val="0"/>
         <w:jc w:val="both"/>
@@ -240,7 +302,7 @@
         <w:pStyle w:val="Normal"/>
         <w:numPr>
           <w:ilvl w:val="0"/>
-          <w:numId w:val="2"/>
+          <w:numId w:val="1"/>
         </w:numPr>
         <w:bidi w:val="0"/>
         <w:jc w:val="both"/>
@@ -259,7 +321,15 @@
       </w:r>
       <w:r>
         <w:rPr/>
-        <w:t>),</w:t>
+        <w:t xml:space="preserve">), </w:t>
+      </w:r>
+      <w:r>
+        <w:rPr/>
+        <w:t>majd importálom be a main.py-ba</w:t>
+      </w:r>
+      <w:r>
+        <w:rPr/>
+        <w:t>,</w:t>
       </w:r>
     </w:p>
     <w:p>
@@ -267,7 +337,7 @@
         <w:pStyle w:val="Normal"/>
         <w:numPr>
           <w:ilvl w:val="1"/>
-          <w:numId w:val="2"/>
+          <w:numId w:val="1"/>
         </w:numPr>
         <w:bidi w:val="0"/>
         <w:jc w:val="both"/>
@@ -294,7 +364,7 @@
         <w:pStyle w:val="Normal"/>
         <w:numPr>
           <w:ilvl w:val="1"/>
-          <w:numId w:val="2"/>
+          <w:numId w:val="1"/>
         </w:numPr>
         <w:bidi w:val="0"/>
         <w:jc w:val="both"/>
@@ -310,7 +380,7 @@
         <w:pStyle w:val="Normal"/>
         <w:numPr>
           <w:ilvl w:val="1"/>
-          <w:numId w:val="2"/>
+          <w:numId w:val="1"/>
         </w:numPr>
         <w:bidi w:val="0"/>
         <w:jc w:val="both"/>
@@ -326,7 +396,7 @@
         <w:pStyle w:val="Normal"/>
         <w:numPr>
           <w:ilvl w:val="1"/>
-          <w:numId w:val="2"/>
+          <w:numId w:val="1"/>
         </w:numPr>
         <w:bidi w:val="0"/>
         <w:jc w:val="both"/>
@@ -342,7 +412,7 @@
         <w:pStyle w:val="Normal"/>
         <w:numPr>
           <w:ilvl w:val="2"/>
-          <w:numId w:val="2"/>
+          <w:numId w:val="1"/>
         </w:numPr>
         <w:bidi w:val="0"/>
         <w:jc w:val="both"/>
@@ -358,7 +428,7 @@
         <w:pStyle w:val="Normal"/>
         <w:numPr>
           <w:ilvl w:val="2"/>
-          <w:numId w:val="2"/>
+          <w:numId w:val="1"/>
         </w:numPr>
         <w:bidi w:val="0"/>
         <w:jc w:val="both"/>
@@ -374,7 +444,7 @@
         <w:pStyle w:val="Normal"/>
         <w:numPr>
           <w:ilvl w:val="2"/>
-          <w:numId w:val="2"/>
+          <w:numId w:val="1"/>
         </w:numPr>
         <w:bidi w:val="0"/>
         <w:jc w:val="both"/>
@@ -390,7 +460,7 @@
         <w:pStyle w:val="Normal"/>
         <w:numPr>
           <w:ilvl w:val="1"/>
-          <w:numId w:val="2"/>
+          <w:numId w:val="1"/>
         </w:numPr>
         <w:bidi w:val="0"/>
         <w:jc w:val="both"/>
@@ -406,15 +476,39 @@
         <w:pStyle w:val="Normal"/>
         <w:numPr>
           <w:ilvl w:val="2"/>
-          <w:numId w:val="2"/>
-        </w:numPr>
-        <w:bidi w:val="0"/>
-        <w:jc w:val="both"/>
-        <w:rPr/>
-      </w:pPr>
-      <w:r>
-        <w:rPr/>
-        <w:t xml:space="preserve">a különböző műfajokhoz különböző számú regényt vittem be, egyrészt mert vannak saját kedvenceim :), másrészt pedig így izgalmasabb volt megírni a </w:t>
+          <w:numId w:val="1"/>
+        </w:numPr>
+        <w:bidi w:val="0"/>
+        <w:jc w:val="both"/>
+        <w:rPr/>
+      </w:pPr>
+      <w:r>
+        <w:rPr/>
+        <w:t xml:space="preserve">a különböző műfajokhoz különböző számú regényt vittem be, egyrészt, </w:t>
+      </w:r>
+      <w:r>
+        <w:rPr/>
+        <w:t xml:space="preserve">mert </w:t>
+      </w:r>
+      <w:r>
+        <w:rPr/>
+        <w:t xml:space="preserve">– </w:t>
+      </w:r>
+      <w:r>
+        <w:rPr/>
+        <w:t xml:space="preserve">mint korábban is látszott - </w:t>
+      </w:r>
+      <w:r>
+        <w:rPr/>
+        <w:t xml:space="preserve">vannak </w:t>
+      </w:r>
+      <w:r>
+        <w:rPr/>
+        <w:t>kedvenc műfajaim</w:t>
+      </w:r>
+      <w:r>
+        <w:rPr/>
+        <w:t xml:space="preserve">, másrészt pedig így izgalmasabb volt megírni a </w:t>
       </w:r>
       <w:r>
         <w:rPr>
@@ -425,7 +519,11 @@
       </w:r>
       <w:r>
         <w:rPr/>
-        <w:t xml:space="preserve"> metódust,</w:t>
+        <w:t xml:space="preserve"> metódust, :</w:t>
+      </w:r>
+      <w:r>
+        <w:rPr/>
+        <w:t>)</w:t>
       </w:r>
     </w:p>
     <w:p>
@@ -433,7 +531,7 @@
         <w:pStyle w:val="Normal"/>
         <w:numPr>
           <w:ilvl w:val="1"/>
-          <w:numId w:val="2"/>
+          <w:numId w:val="1"/>
         </w:numPr>
         <w:bidi w:val="0"/>
         <w:jc w:val="both"/>
@@ -459,8 +557,82 @@
       <w:pPr>
         <w:pStyle w:val="Normal"/>
         <w:numPr>
+          <w:ilvl w:val="2"/>
+          <w:numId w:val="1"/>
+        </w:numPr>
+        <w:bidi w:val="0"/>
+        <w:jc w:val="both"/>
+        <w:rPr/>
+      </w:pPr>
+      <w:r>
+        <w:rPr/>
+        <w:t xml:space="preserve">a </w:t>
+      </w:r>
+      <w:r>
+        <w:rPr>
+          <w:i/>
+          <w:iCs/>
+        </w:rPr>
+        <w:t>JSON</w:t>
+      </w:r>
+      <w:r>
+        <w:rPr>
+          <w:i w:val="false"/>
+          <w:iCs w:val="false"/>
+        </w:rPr>
+        <w:t xml:space="preserve"> két </w:t>
+      </w:r>
+      <w:r>
+        <w:rPr>
+          <w:i/>
+          <w:iCs/>
+        </w:rPr>
+        <w:t>boolen</w:t>
+      </w:r>
+      <w:r>
+        <w:rPr>
+          <w:i w:val="false"/>
+          <w:iCs w:val="false"/>
+        </w:rPr>
+        <w:t xml:space="preserve"> változója alapján szöveges megfogalmazásban írja ki, könyvsorozat része-e, illetve készült-e belőle film- vagy sorozatadaptáció,</w:t>
+      </w:r>
+    </w:p>
+    <w:p>
+      <w:pPr>
+        <w:pStyle w:val="Normal"/>
+        <w:numPr>
           <w:ilvl w:val="1"/>
-          <w:numId w:val="2"/>
+          <w:numId w:val="1"/>
+        </w:numPr>
+        <w:bidi w:val="0"/>
+        <w:jc w:val="both"/>
+        <w:rPr/>
+      </w:pPr>
+      <w:r>
+        <w:rPr/>
+        <w:t xml:space="preserve">kiírja, hova mentette a gépen az ajánlást tartalmazó </w:t>
+      </w:r>
+      <w:r>
+        <w:rPr>
+          <w:i/>
+          <w:iCs/>
+        </w:rPr>
+        <w:t>.txt</w:t>
+      </w:r>
+      <w:r>
+        <w:rPr>
+          <w:i w:val="false"/>
+          <w:iCs w:val="false"/>
+        </w:rPr>
+        <w:t xml:space="preserve"> fájlt,</w:t>
+      </w:r>
+    </w:p>
+    <w:p>
+      <w:pPr>
+        <w:pStyle w:val="Normal"/>
+        <w:numPr>
+          <w:ilvl w:val="1"/>
+          <w:numId w:val="1"/>
         </w:numPr>
         <w:bidi w:val="0"/>
         <w:jc w:val="both"/>
@@ -489,6 +661,143 @@
   <w:abstractNum w:abstractNumId="1">
     <w:lvl w:ilvl="0">
       <w:start w:val="1"/>
+      <w:numFmt w:val="bullet"/>
+      <w:lvlText w:val=""/>
+      <w:lvlJc w:val="left"/>
+      <w:pPr>
+        <w:tabs>
+          <w:tab w:val="num" w:pos="720"/>
+        </w:tabs>
+        <w:ind w:left="720" w:hanging="360"/>
+      </w:pPr>
+      <w:rPr>
+        <w:rFonts w:ascii="Symbol" w:hAnsi="Symbol" w:cs="Symbol" w:hint="default"/>
+      </w:rPr>
+    </w:lvl>
+    <w:lvl w:ilvl="1">
+      <w:start w:val="1"/>
+      <w:numFmt w:val="bullet"/>
+      <w:lvlText w:val=""/>
+      <w:lvlJc w:val="left"/>
+      <w:pPr>
+        <w:tabs>
+          <w:tab w:val="num" w:pos="1080"/>
+        </w:tabs>
+        <w:ind w:left="1080" w:hanging="360"/>
+      </w:pPr>
+      <w:rPr>
+        <w:rFonts w:ascii="Symbol" w:hAnsi="Symbol" w:cs="Symbol" w:hint="default"/>
+      </w:rPr>
+    </w:lvl>
+    <w:lvl w:ilvl="2">
+      <w:start w:val="1"/>
+      <w:numFmt w:val="bullet"/>
+      <w:lvlText w:val=""/>
+      <w:lvlJc w:val="left"/>
+      <w:pPr>
+        <w:tabs>
+          <w:tab w:val="num" w:pos="1440"/>
+        </w:tabs>
+        <w:ind w:left="1440" w:hanging="360"/>
+      </w:pPr>
+      <w:rPr>
+        <w:rFonts w:ascii="Symbol" w:hAnsi="Symbol" w:cs="Symbol" w:hint="default"/>
+      </w:rPr>
+    </w:lvl>
+    <w:lvl w:ilvl="3">
+      <w:start w:val="1"/>
+      <w:numFmt w:val="bullet"/>
+      <w:lvlText w:val=""/>
+      <w:lvlJc w:val="left"/>
+      <w:pPr>
+        <w:tabs>
+          <w:tab w:val="num" w:pos="1800"/>
+        </w:tabs>
+        <w:ind w:left="1800" w:hanging="360"/>
+      </w:pPr>
+      <w:rPr>
+        <w:rFonts w:ascii="Symbol" w:hAnsi="Symbol" w:cs="Symbol" w:hint="default"/>
+      </w:rPr>
+    </w:lvl>
+    <w:lvl w:ilvl="4">
+      <w:start w:val="1"/>
+      <w:numFmt w:val="bullet"/>
+      <w:lvlText w:val=""/>
+      <w:lvlJc w:val="left"/>
+      <w:pPr>
+        <w:tabs>
+          <w:tab w:val="num" w:pos="2160"/>
+        </w:tabs>
+        <w:ind w:left="2160" w:hanging="360"/>
+      </w:pPr>
+      <w:rPr>
+        <w:rFonts w:ascii="Symbol" w:hAnsi="Symbol" w:cs="Symbol" w:hint="default"/>
+      </w:rPr>
+    </w:lvl>
+    <w:lvl w:ilvl="5">
+      <w:start w:val="1"/>
+      <w:numFmt w:val="bullet"/>
+      <w:lvlText w:val=""/>
+      <w:lvlJc w:val="left"/>
+      <w:pPr>
+        <w:tabs>
+          <w:tab w:val="num" w:pos="2520"/>
+        </w:tabs>
+        <w:ind w:left="2520" w:hanging="360"/>
+      </w:pPr>
+      <w:rPr>
+        <w:rFonts w:ascii="Symbol" w:hAnsi="Symbol" w:cs="Symbol" w:hint="default"/>
+      </w:rPr>
+    </w:lvl>
+    <w:lvl w:ilvl="6">
+      <w:start w:val="1"/>
+      <w:numFmt w:val="bullet"/>
+      <w:lvlText w:val=""/>
+      <w:lvlJc w:val="left"/>
+      <w:pPr>
+        <w:tabs>
+          <w:tab w:val="num" w:pos="2880"/>
+        </w:tabs>
+        <w:ind w:left="2880" w:hanging="360"/>
+      </w:pPr>
+      <w:rPr>
+        <w:rFonts w:ascii="Symbol" w:hAnsi="Symbol" w:cs="Symbol" w:hint="default"/>
+      </w:rPr>
+    </w:lvl>
+    <w:lvl w:ilvl="7">
+      <w:start w:val="1"/>
+      <w:numFmt w:val="bullet"/>
+      <w:lvlText w:val=""/>
+      <w:lvlJc w:val="left"/>
+      <w:pPr>
+        <w:tabs>
+          <w:tab w:val="num" w:pos="3240"/>
+        </w:tabs>
+        <w:ind w:left="3240" w:hanging="360"/>
+      </w:pPr>
+      <w:rPr>
+        <w:rFonts w:ascii="Symbol" w:hAnsi="Symbol" w:cs="Symbol" w:hint="default"/>
+      </w:rPr>
+    </w:lvl>
+    <w:lvl w:ilvl="8">
+      <w:start w:val="1"/>
+      <w:numFmt w:val="bullet"/>
+      <w:lvlText w:val=""/>
+      <w:lvlJc w:val="left"/>
+      <w:pPr>
+        <w:tabs>
+          <w:tab w:val="num" w:pos="3600"/>
+        </w:tabs>
+        <w:ind w:left="3600" w:hanging="360"/>
+      </w:pPr>
+      <w:rPr>
+        <w:rFonts w:ascii="Symbol" w:hAnsi="Symbol" w:cs="Symbol" w:hint="default"/>
+      </w:rPr>
+    </w:lvl>
+  </w:abstractNum>
+  <w:abstractNum w:abstractNumId="2">
+    <w:lvl w:ilvl="0">
+      <w:start w:val="1"/>
       <w:numFmt w:val="none"/>
       <w:suff w:val="nothing"/>
       <w:lvlText w:val=""/>
@@ -603,143 +912,6 @@
         </w:tabs>
         <w:ind w:left="0" w:hanging="0"/>
       </w:pPr>
-    </w:lvl>
-  </w:abstractNum>
-  <w:abstractNum w:abstractNumId="2">
-    <w:lvl w:ilvl="0">
-      <w:start w:val="1"/>
-      <w:numFmt w:val="bullet"/>
-      <w:lvlText w:val=""/>
-      <w:lvlJc w:val="left"/>
-      <w:pPr>
-        <w:tabs>
-          <w:tab w:val="num" w:pos="720"/>
-        </w:tabs>
-        <w:ind w:left="720" w:hanging="360"/>
-      </w:pPr>
-      <w:rPr>
-        <w:rFonts w:ascii="Symbol" w:hAnsi="Symbol" w:cs="Symbol" w:hint="default"/>
-      </w:rPr>
-    </w:lvl>
-    <w:lvl w:ilvl="1">
-      <w:start w:val="1"/>
-      <w:numFmt w:val="bullet"/>
-      <w:lvlText w:val=""/>
-      <w:lvlJc w:val="left"/>
-      <w:pPr>
-        <w:tabs>
-          <w:tab w:val="num" w:pos="1080"/>
-        </w:tabs>
-        <w:ind w:left="1080" w:hanging="360"/>
-      </w:pPr>
-      <w:rPr>
-        <w:rFonts w:ascii="Symbol" w:hAnsi="Symbol" w:cs="Symbol" w:hint="default"/>
-      </w:rPr>
-    </w:lvl>
-    <w:lvl w:ilvl="2">
-      <w:start w:val="1"/>
-      <w:numFmt w:val="bullet"/>
-      <w:lvlText w:val=""/>
-      <w:lvlJc w:val="left"/>
-      <w:pPr>
-        <w:tabs>
-          <w:tab w:val="num" w:pos="1440"/>
-        </w:tabs>
-        <w:ind w:left="1440" w:hanging="360"/>
-      </w:pPr>
-      <w:rPr>
-        <w:rFonts w:ascii="Symbol" w:hAnsi="Symbol" w:cs="Symbol" w:hint="default"/>
-      </w:rPr>
-    </w:lvl>
-    <w:lvl w:ilvl="3">
-      <w:start w:val="1"/>
-      <w:numFmt w:val="bullet"/>
-      <w:lvlText w:val=""/>
-      <w:lvlJc w:val="left"/>
-      <w:pPr>
-        <w:tabs>
-          <w:tab w:val="num" w:pos="1800"/>
-        </w:tabs>
-        <w:ind w:left="1800" w:hanging="360"/>
-      </w:pPr>
-      <w:rPr>
-        <w:rFonts w:ascii="Symbol" w:hAnsi="Symbol" w:cs="Symbol" w:hint="default"/>
-      </w:rPr>
-    </w:lvl>
-    <w:lvl w:ilvl="4">
-      <w:start w:val="1"/>
-      <w:numFmt w:val="bullet"/>
-      <w:lvlText w:val=""/>
-      <w:lvlJc w:val="left"/>
-      <w:pPr>
-        <w:tabs>
-          <w:tab w:val="num" w:pos="2160"/>
-        </w:tabs>
-        <w:ind w:left="2160" w:hanging="360"/>
-      </w:pPr>
-      <w:rPr>
-        <w:rFonts w:ascii="Symbol" w:hAnsi="Symbol" w:cs="Symbol" w:hint="default"/>
-      </w:rPr>
-    </w:lvl>
-    <w:lvl w:ilvl="5">
-      <w:start w:val="1"/>
-      <w:numFmt w:val="bullet"/>
-      <w:lvlText w:val=""/>
-      <w:lvlJc w:val="left"/>
-      <w:pPr>
-        <w:tabs>
-          <w:tab w:val="num" w:pos="2520"/>
-        </w:tabs>
-        <w:ind w:left="2520" w:hanging="360"/>
-      </w:pPr>
-      <w:rPr>
-        <w:rFonts w:ascii="Symbol" w:hAnsi="Symbol" w:cs="Symbol" w:hint="default"/>
-      </w:rPr>
-    </w:lvl>
-    <w:lvl w:ilvl="6">
-      <w:start w:val="1"/>
-      <w:numFmt w:val="bullet"/>
-      <w:lvlText w:val=""/>
-      <w:lvlJc w:val="left"/>
-      <w:pPr>
-        <w:tabs>
-          <w:tab w:val="num" w:pos="2880"/>
-        </w:tabs>
-        <w:ind w:left="2880" w:hanging="360"/>
-      </w:pPr>
-      <w:rPr>
-        <w:rFonts w:ascii="Symbol" w:hAnsi="Symbol" w:cs="Symbol" w:hint="default"/>
-      </w:rPr>
-    </w:lvl>
-    <w:lvl w:ilvl="7">
-      <w:start w:val="1"/>
-      <w:numFmt w:val="bullet"/>
-      <w:lvlText w:val=""/>
-      <w:lvlJc w:val="left"/>
-      <w:pPr>
-        <w:tabs>
-          <w:tab w:val="num" w:pos="3240"/>
-        </w:tabs>
-        <w:ind w:left="3240" w:hanging="360"/>
-      </w:pPr>
-      <w:rPr>
-        <w:rFonts w:ascii="Symbol" w:hAnsi="Symbol" w:cs="Symbol" w:hint="default"/>
-      </w:rPr>
-    </w:lvl>
-    <w:lvl w:ilvl="8">
-      <w:start w:val="1"/>
-      <w:numFmt w:val="bullet"/>
-      <w:lvlText w:val=""/>
-      <w:lvlJc w:val="left"/>
-      <w:pPr>
-        <w:tabs>
-          <w:tab w:val="num" w:pos="3600"/>
-        </w:tabs>
-        <w:ind w:left="3600" w:hanging="360"/>
-      </w:pPr>
-      <w:rPr>
-        <w:rFonts w:ascii="Symbol" w:hAnsi="Symbol" w:cs="Symbol" w:hint="default"/>
-      </w:rPr>
     </w:lvl>
   </w:abstractNum>
   <w:num w:numId="1">
@@ -803,7 +975,7 @@
   <w:style w:type="paragraph" w:styleId="Cmsor">
     <w:name w:val="Címsor"/>
     <w:basedOn w:val="Normal"/>
-    <w:next w:val="Szvegtrzs"/>
+    <w:next w:val="BodyText"/>
     <w:qFormat/>
     <w:pPr>
       <w:keepNext w:val="true"/>
@@ -815,7 +987,7 @@
       <w:szCs w:val="28"/>
     </w:rPr>
   </w:style>
-  <w:style w:type="paragraph" w:styleId="Szvegtrzs">
+  <w:style w:type="paragraph" w:styleId="BodyText">
     <w:name w:val="Body Text"/>
     <w:basedOn w:val="Normal"/>
     <w:pPr>
@@ -823,15 +995,15 @@
     </w:pPr>
     <w:rPr/>
   </w:style>
-  <w:style w:type="paragraph" w:styleId="Lista">
+  <w:style w:type="paragraph" w:styleId="List">
     <w:name w:val="List"/>
-    <w:basedOn w:val="Szvegtrzs"/>
+    <w:basedOn w:val="BodyText"/>
     <w:pPr/>
     <w:rPr>
       <w:rFonts w:cs="Lohit Devanagari"/>
     </w:rPr>
   </w:style>
-  <w:style w:type="paragraph" w:styleId="Felirat">
+  <w:style w:type="paragraph" w:styleId="Caption">
     <w:name w:val="Caption"/>
     <w:basedOn w:val="Normal"/>
     <w:qFormat/>
@@ -858,10 +1030,10 @@
       <w:rFonts w:cs="Lohit Devanagari"/>
     </w:rPr>
   </w:style>
-  <w:style w:type="paragraph" w:styleId="Cm">
+  <w:style w:type="paragraph" w:styleId="Title">
     <w:name w:val="Title"/>
     <w:basedOn w:val="Cmsor"/>
-    <w:next w:val="Szvegtrzs"/>
+    <w:next w:val="BodyText"/>
     <w:qFormat/>
     <w:pPr>
       <w:jc w:val="center"/>
@@ -874,4 +1046,110 @@
     </w:rPr>
   </w:style>
 </w:styles>
+</file>
+
+<file path=word/theme/theme1.xml><?xml version="1.0" encoding="utf-8"?>
+<a:theme xmlns:a="http://schemas.openxmlformats.org/drawingml/2006/main" xmlns:r="http://schemas.openxmlformats.org/officeDocument/2006/relationships" name="Office Theme">
+  <a:themeElements>
+    <a:clrScheme name="LibreOffice">
+      <a:dk1>
+        <a:srgbClr val="000000"/>
+      </a:dk1>
+      <a:lt1>
+        <a:srgbClr val="ffffff"/>
+      </a:lt1>
+      <a:dk2>
+        <a:srgbClr val="000000"/>
+      </a:dk2>
+      <a:lt2>
+        <a:srgbClr val="ffffff"/>
+      </a:lt2>
+      <a:accent1>
+        <a:srgbClr val="18a303"/>
+      </a:accent1>
+      <a:accent2>
+        <a:srgbClr val="0369a3"/>
+      </a:accent2>
+      <a:accent3>
+        <a:srgbClr val="a33e03"/>
+      </a:accent3>
+      <a:accent4>
+        <a:srgbClr val="8e03a3"/>
+      </a:accent4>
+      <a:accent5>
+        <a:srgbClr val="c99c00"/>
+      </a:accent5>
+      <a:accent6>
+        <a:srgbClr val="c9211e"/>
+      </a:accent6>
+      <a:hlink>
+        <a:srgbClr val="0000ee"/>
+      </a:hlink>
+      <a:folHlink>
+        <a:srgbClr val="551a8b"/>
+      </a:folHlink>
+    </a:clrScheme>
+    <a:fontScheme name="Office">
+      <a:majorFont>
+        <a:latin typeface="Arial" pitchFamily="0" charset="1"/>
+        <a:ea typeface="DejaVu Sans" pitchFamily="0" charset="1"/>
+        <a:cs typeface="DejaVu Sans" pitchFamily="0" charset="1"/>
+      </a:majorFont>
+      <a:minorFont>
+        <a:latin typeface="Arial" pitchFamily="0" charset="1"/>
+        <a:ea typeface="DejaVu Sans" pitchFamily="0" charset="1"/>
+        <a:cs typeface="DejaVu Sans" pitchFamily="0" charset="1"/>
+      </a:minorFont>
+    </a:fontScheme>
+    <a:fmtScheme>
+      <a:fillStyleLst>
+        <a:solidFill>
+          <a:schemeClr val="phClr"/>
+        </a:solidFill>
+        <a:solidFill>
+          <a:schemeClr val="phClr"/>
+        </a:solidFill>
+        <a:solidFill>
+          <a:schemeClr val="phClr"/>
+        </a:solidFill>
+      </a:fillStyleLst>
+      <a:lnStyleLst>
+        <a:ln w="6350" cap="flat" cmpd="sng" algn="ctr">
+          <a:prstDash val="solid"/>
+          <a:miter/>
+        </a:ln>
+        <a:ln w="6350" cap="flat" cmpd="sng" algn="ctr">
+          <a:prstDash val="solid"/>
+          <a:miter/>
+        </a:ln>
+        <a:ln w="6350" cap="flat" cmpd="sng" algn="ctr">
+          <a:prstDash val="solid"/>
+          <a:miter/>
+        </a:ln>
+      </a:lnStyleLst>
+      <a:effectStyleLst>
+        <a:effectStyle>
+          <a:effectLst/>
+        </a:effectStyle>
+        <a:effectStyle>
+          <a:effectLst/>
+        </a:effectStyle>
+        <a:effectStyle>
+          <a:effectLst/>
+        </a:effectStyle>
+      </a:effectStyleLst>
+      <a:bgFillStyleLst>
+        <a:solidFill>
+          <a:schemeClr val="phClr"/>
+        </a:solidFill>
+        <a:solidFill>
+          <a:schemeClr val="phClr"/>
+        </a:solidFill>
+        <a:solidFill>
+          <a:schemeClr val="phClr"/>
+        </a:solidFill>
+      </a:bgFillStyleLst>
+    </a:fmtScheme>
+  </a:themeElements>
+</a:theme>
 </file>
</xml_diff>